<commit_message>
Renderer2D use a single shader to render both textured and non-textured quads
</commit_message>
<xml_diff>
--- a/Impact/bug/000_Bug_List.docx
+++ b/Impact/bug/000_Bug_List.docx
@@ -525,11 +525,6 @@
       </w:r>
     </w:p>
     <w:p>
-      <w:pPr>
-        <w:rPr>
-          <w:rFonts w:hint="eastAsia"/>
-        </w:rPr>
-      </w:pPr>
       <w:r>
         <w:rPr>
           <w:noProof/>
@@ -666,17 +661,12 @@
           <w:numId w:val="2"/>
         </w:numPr>
         <w:ind w:firstLineChars="0"/>
-        <w:rPr>
-          <w:rFonts w:hint="eastAsia"/>
-        </w:rPr>
       </w:pPr>
       <w:r>
         <w:t>051 Started work on 2d renderer</w:t>
       </w:r>
       <w:r>
         <w:br/>
-      </w:r>
-      <w:r>
         <w:t>glsl</w:t>
       </w:r>
       <w:r>
@@ -797,21 +787,9 @@
           <w:numId w:val="2"/>
         </w:numPr>
         <w:ind w:firstLineChars="0"/>
-        <w:rPr>
-          <w:rFonts w:hint="eastAsia"/>
-        </w:rPr>
-      </w:pPr>
-      <w:r>
-        <w:t>0</w:t>
-      </w:r>
-      <w:r>
-        <w:t>5</w:t>
-      </w:r>
-      <w:r>
-        <w:t>2</w:t>
-      </w:r>
-      <w:r>
-        <w:t xml:space="preserve"> </w:t>
+      </w:pPr>
+      <w:r>
+        <w:t xml:space="preserve">052 </w:t>
       </w:r>
       <w:r>
         <w:t>Added transforms and textures to Renderer2D</w:t>
@@ -838,8 +816,6 @@
       <w:r>
         <w:t>写成</w:t>
       </w:r>
-      <w:bookmarkStart w:id="0" w:name="_GoBack"/>
-      <w:bookmarkEnd w:id="0"/>
       <w:r>
         <w:t>vec</w:t>
       </w:r>
@@ -896,11 +872,6 @@
       </w:r>
     </w:p>
     <w:p>
-      <w:pPr>
-        <w:rPr>
-          <w:rFonts w:hint="eastAsia"/>
-        </w:rPr>
-      </w:pPr>
       <w:r>
         <w:rPr>
           <w:noProof/>
@@ -930,6 +901,148 @@
                     <a:xfrm>
                       <a:off x="0" y="0"/>
                       <a:ext cx="5274310" cy="1506220"/>
+                    </a:xfrm>
+                    <a:prstGeom prst="rect">
+                      <a:avLst/>
+                    </a:prstGeom>
+                  </pic:spPr>
+                </pic:pic>
+              </a:graphicData>
+            </a:graphic>
+          </wp:inline>
+        </w:drawing>
+      </w:r>
+    </w:p>
+    <w:p>
+      <w:pPr>
+        <w:pStyle w:val="a4"/>
+        <w:numPr>
+          <w:ilvl w:val="0"/>
+          <w:numId w:val="2"/>
+        </w:numPr>
+        <w:ind w:firstLineChars="0"/>
+      </w:pPr>
+      <w:r>
+        <w:t>053</w:t>
+      </w:r>
+      <w:r>
+        <w:t xml:space="preserve"> Renderer2D</w:t>
+      </w:r>
+      <w:r>
+        <w:t xml:space="preserve"> use a single shader to render box textured</w:t>
+      </w:r>
+      <w:r>
+        <w:br/>
+        <w:t xml:space="preserve">“==” </w:t>
+      </w:r>
+      <w:r>
+        <w:t>写成</w:t>
+      </w:r>
+      <w:r>
+        <w:rPr>
+          <w:rFonts w:hint="eastAsia"/>
+        </w:rPr>
+        <w:t xml:space="preserve"> </w:t>
+      </w:r>
+      <w:r>
+        <w:t>“=”</w:t>
+      </w:r>
+      <w:r>
+        <w:t>，导致非贴图的</w:t>
+      </w:r>
+      <w:r>
+        <w:rPr>
+          <w:rFonts w:hint="eastAsia"/>
+        </w:rPr>
+        <w:t>Qu</w:t>
+      </w:r>
+      <w:r>
+        <w:t>ad</w:t>
+      </w:r>
+      <w:r>
+        <w:t>无法着色</w:t>
+      </w:r>
+      <w:bookmarkStart w:id="0" w:name="_GoBack"/>
+      <w:bookmarkEnd w:id="0"/>
+    </w:p>
+    <w:p>
+      <w:r>
+        <w:rPr>
+          <w:noProof/>
+        </w:rPr>
+        <w:drawing>
+          <wp:inline distT="0" distB="0" distL="0" distR="0" wp14:anchorId="483463E4" wp14:editId="4ABF4C8A">
+            <wp:extent cx="5274310" cy="2016760"/>
+            <wp:effectExtent l="0" t="0" r="2540" b="2540"/>
+            <wp:docPr id="13" name="图片 13"/>
+            <wp:cNvGraphicFramePr>
+              <a:graphicFrameLocks xmlns:a="http://schemas.openxmlformats.org/drawingml/2006/main" noChangeAspect="1"/>
+            </wp:cNvGraphicFramePr>
+            <a:graphic xmlns:a="http://schemas.openxmlformats.org/drawingml/2006/main">
+              <a:graphicData uri="http://schemas.openxmlformats.org/drawingml/2006/picture">
+                <pic:pic xmlns:pic="http://schemas.openxmlformats.org/drawingml/2006/picture">
+                  <pic:nvPicPr>
+                    <pic:cNvPr id="1" name=""/>
+                    <pic:cNvPicPr/>
+                  </pic:nvPicPr>
+                  <pic:blipFill>
+                    <a:blip r:embed="rId19"/>
+                    <a:stretch>
+                      <a:fillRect/>
+                    </a:stretch>
+                  </pic:blipFill>
+                  <pic:spPr>
+                    <a:xfrm>
+                      <a:off x="0" y="0"/>
+                      <a:ext cx="5274310" cy="2016760"/>
+                    </a:xfrm>
+                    <a:prstGeom prst="rect">
+                      <a:avLst/>
+                    </a:prstGeom>
+                  </pic:spPr>
+                </pic:pic>
+              </a:graphicData>
+            </a:graphic>
+          </wp:inline>
+        </w:drawing>
+      </w:r>
+    </w:p>
+    <w:p>
+      <w:pPr>
+        <w:rPr>
+          <w:rFonts w:hint="eastAsia"/>
+        </w:rPr>
+      </w:pPr>
+      <w:r>
+        <w:rPr>
+          <w:noProof/>
+        </w:rPr>
+        <w:lastRenderedPageBreak/>
+        <w:drawing>
+          <wp:inline distT="0" distB="0" distL="0" distR="0" wp14:anchorId="2C352A55" wp14:editId="765A9FB0">
+            <wp:extent cx="5274310" cy="3093720"/>
+            <wp:effectExtent l="0" t="0" r="2540" b="0"/>
+            <wp:docPr id="14" name="图片 14"/>
+            <wp:cNvGraphicFramePr>
+              <a:graphicFrameLocks xmlns:a="http://schemas.openxmlformats.org/drawingml/2006/main" noChangeAspect="1"/>
+            </wp:cNvGraphicFramePr>
+            <a:graphic xmlns:a="http://schemas.openxmlformats.org/drawingml/2006/main">
+              <a:graphicData uri="http://schemas.openxmlformats.org/drawingml/2006/picture">
+                <pic:pic xmlns:pic="http://schemas.openxmlformats.org/drawingml/2006/picture">
+                  <pic:nvPicPr>
+                    <pic:cNvPr id="1" name=""/>
+                    <pic:cNvPicPr/>
+                  </pic:nvPicPr>
+                  <pic:blipFill>
+                    <a:blip r:embed="rId20"/>
+                    <a:stretch>
+                      <a:fillRect/>
+                    </a:stretch>
+                  </pic:blipFill>
+                  <pic:spPr>
+                    <a:xfrm>
+                      <a:off x="0" y="0"/>
+                      <a:ext cx="5274310" cy="3093720"/>
                     </a:xfrm>
                     <a:prstGeom prst="rect">
                       <a:avLst/>

</xml_diff>